<commit_message>
completed report, saved graphs images for Training Schedule
</commit_message>
<xml_diff>
--- a/Dionis/Training_Schedule.docx
+++ b/Dionis/Training_Schedule.docx
@@ -148,7 +148,7 @@
         <w:tc>
           <w:tcPr>
             <w:tcW w:w="1342" w:type="dxa"/>
-            <w:shd w:val="clear" w:color="auto" w:fill="007BB8"/>
+            <w:shd w:val="clear" w:color="auto" w:fill="017BB8"/>
           </w:tcPr>
           <w:p>
             <w:pPr>
@@ -6634,28 +6634,866 @@
     </w:p>
     <w:p>
       <w:pPr>
-        <w:rPr>
-          <w:rFonts w:ascii="Arial" w:hAnsi="Arial" w:cs="Arial"/>
-        </w:rPr>
-      </w:pPr>
+        <w:pStyle w:val="Heading3"/>
+        <w:rPr>
+          <w:rFonts w:ascii="Arial" w:hAnsi="Arial" w:cs="Arial"/>
+          <w:sz w:val="24"/>
+          <w:szCs w:val="24"/>
+        </w:rPr>
+      </w:pPr>
+      <w:r>
+        <w:rPr>
+          <w:rFonts w:ascii="Arial" w:hAnsi="Arial" w:cs="Arial"/>
+          <w:sz w:val="24"/>
+          <w:szCs w:val="24"/>
+        </w:rPr>
+        <w:t>Final Recommendations</w:t>
+      </w:r>
     </w:p>
     <w:p>
       <w:pPr>
-        <w:pStyle w:val="Heading3"/>
-        <w:rPr>
-          <w:rFonts w:ascii="Arial" w:hAnsi="Arial" w:cs="Arial"/>
-          <w:sz w:val="24"/>
-          <w:szCs w:val="24"/>
-        </w:rPr>
-      </w:pPr>
-      <w:r>
-        <w:rPr>
-          <w:rFonts w:ascii="Arial" w:hAnsi="Arial" w:cs="Arial"/>
-          <w:sz w:val="24"/>
-          <w:szCs w:val="24"/>
-        </w:rPr>
-        <w:t>Final Recommendations</w:t>
-      </w:r>
+        <w:spacing w:before="100" w:beforeAutospacing="1" w:after="100" w:afterAutospacing="1" w:line="240" w:lineRule="auto"/>
+        <w:rPr>
+          <w:rFonts w:ascii="Arial" w:eastAsia="Times New Roman" w:hAnsi="Arial" w:cs="Arial"/>
+          <w:kern w:val="0"/>
+          <w:sz w:val="20"/>
+          <w:szCs w:val="20"/>
+          <w14:ligatures w14:val="none"/>
+        </w:rPr>
+      </w:pPr>
+      <w:r>
+        <w:rPr>
+          <w:rFonts w:ascii="Arial" w:eastAsia="Times New Roman" w:hAnsi="Arial" w:cs="Arial"/>
+          <w:kern w:val="0"/>
+          <w:sz w:val="20"/>
+          <w:szCs w:val="20"/>
+          <w14:ligatures w14:val="none"/>
+        </w:rPr>
+        <w:t xml:space="preserve">Based on the comparative analysis of all runs (Baseline </w:t>
+      </w:r>
+      <w:r>
+        <w:rPr>
+          <w:rFonts w:ascii="Arial" w:eastAsia="Times New Roman" w:hAnsi="Arial" w:cs="Arial"/>
+          <w:kern w:val="0"/>
+          <w:sz w:val="20"/>
+          <w:szCs w:val="20"/>
+          <w14:ligatures w14:val="none"/>
+        </w:rPr>
+        <w:t>to</w:t>
+      </w:r>
+      <w:r>
+        <w:rPr>
+          <w:rFonts w:ascii="Arial" w:eastAsia="Times New Roman" w:hAnsi="Arial" w:cs="Arial"/>
+          <w:kern w:val="0"/>
+          <w:sz w:val="20"/>
+          <w:szCs w:val="20"/>
+          <w14:ligatures w14:val="none"/>
+        </w:rPr>
+        <w:t xml:space="preserve"> Tuned Run #5), and the trends observed from the plotted training and validation metrics, the following recommendations are made regarding optimal training configuration:</w:t>
+      </w:r>
+    </w:p>
+    <w:p>
+      <w:pPr>
+        <w:numPr>
+          <w:ilvl w:val="0"/>
+          <w:numId w:val="25"/>
+        </w:numPr>
+        <w:spacing w:before="100" w:beforeAutospacing="1" w:after="120" w:line="240" w:lineRule="auto"/>
+        <w:ind w:hanging="357"/>
+        <w:rPr>
+          <w:rFonts w:ascii="Arial" w:eastAsia="Times New Roman" w:hAnsi="Arial" w:cs="Arial"/>
+          <w:kern w:val="0"/>
+          <w:sz w:val="20"/>
+          <w:szCs w:val="20"/>
+          <w14:ligatures w14:val="none"/>
+        </w:rPr>
+      </w:pPr>
+      <w:r>
+        <w:rPr>
+          <w:rFonts w:ascii="Arial" w:eastAsia="Times New Roman" w:hAnsi="Arial" w:cs="Arial"/>
+          <w:kern w:val="0"/>
+          <w:sz w:val="20"/>
+          <w:szCs w:val="20"/>
+          <w14:ligatures w14:val="none"/>
+        </w:rPr>
+        <w:t xml:space="preserve">The combination of a learning rate scheduler and early stopping provided the most reliable and generalised performance. Tuned Run #5, which used a patience value of 8, consistently demonstrated </w:t>
+      </w:r>
+      <w:r>
+        <w:rPr>
+          <w:rFonts w:ascii="Arial" w:eastAsia="Times New Roman" w:hAnsi="Arial" w:cs="Arial"/>
+          <w:kern w:val="0"/>
+          <w:sz w:val="20"/>
+          <w:szCs w:val="20"/>
+          <w14:ligatures w14:val="none"/>
+        </w:rPr>
+        <w:t xml:space="preserve">a </w:t>
+      </w:r>
+      <w:r>
+        <w:rPr>
+          <w:rFonts w:ascii="Arial" w:eastAsia="Times New Roman" w:hAnsi="Arial" w:cs="Arial"/>
+          <w:kern w:val="0"/>
+          <w:sz w:val="20"/>
+          <w:szCs w:val="20"/>
+          <w14:ligatures w14:val="none"/>
+        </w:rPr>
+        <w:t>smoother convergence and better overall class-level performance, especially for the ‘Mixed’ class.</w:t>
+      </w:r>
+    </w:p>
+    <w:p>
+      <w:pPr>
+        <w:numPr>
+          <w:ilvl w:val="0"/>
+          <w:numId w:val="25"/>
+        </w:numPr>
+        <w:spacing w:before="100" w:beforeAutospacing="1" w:after="120" w:line="240" w:lineRule="auto"/>
+        <w:ind w:hanging="357"/>
+        <w:rPr>
+          <w:rFonts w:ascii="Arial" w:eastAsia="Times New Roman" w:hAnsi="Arial" w:cs="Arial"/>
+          <w:kern w:val="0"/>
+          <w:sz w:val="20"/>
+          <w:szCs w:val="20"/>
+          <w14:ligatures w14:val="none"/>
+        </w:rPr>
+      </w:pPr>
+      <w:r>
+        <w:rPr>
+          <w:rFonts w:ascii="Arial" w:eastAsia="Times New Roman" w:hAnsi="Arial" w:cs="Arial"/>
+          <w:kern w:val="0"/>
+          <w:sz w:val="20"/>
+          <w:szCs w:val="20"/>
+          <w14:ligatures w14:val="none"/>
+        </w:rPr>
+        <w:t>Graphs across all runs showed a consistent pattern</w:t>
+      </w:r>
+      <w:r>
+        <w:rPr>
+          <w:rFonts w:ascii="Arial" w:eastAsia="Times New Roman" w:hAnsi="Arial" w:cs="Arial"/>
+          <w:kern w:val="0"/>
+          <w:sz w:val="20"/>
+          <w:szCs w:val="20"/>
+          <w14:ligatures w14:val="none"/>
+        </w:rPr>
+        <w:t xml:space="preserve"> whereby</w:t>
+      </w:r>
+      <w:r>
+        <w:rPr>
+          <w:rFonts w:ascii="Arial" w:eastAsia="Times New Roman" w:hAnsi="Arial" w:cs="Arial"/>
+          <w:kern w:val="0"/>
+          <w:sz w:val="20"/>
+          <w:szCs w:val="20"/>
+          <w14:ligatures w14:val="none"/>
+        </w:rPr>
+        <w:t xml:space="preserve"> training loss and validation loss </w:t>
+      </w:r>
+      <w:r>
+        <w:rPr>
+          <w:rFonts w:ascii="Arial" w:eastAsia="Times New Roman" w:hAnsi="Arial" w:cs="Arial"/>
+          <w:kern w:val="0"/>
+          <w:sz w:val="20"/>
+          <w:szCs w:val="20"/>
+          <w14:ligatures w14:val="none"/>
+        </w:rPr>
+        <w:t>began</w:t>
+      </w:r>
+      <w:r>
+        <w:rPr>
+          <w:rFonts w:ascii="Arial" w:eastAsia="Times New Roman" w:hAnsi="Arial" w:cs="Arial"/>
+          <w:kern w:val="0"/>
+          <w:sz w:val="20"/>
+          <w:szCs w:val="20"/>
+          <w14:ligatures w14:val="none"/>
+        </w:rPr>
+        <w:t xml:space="preserve"> to converge sharply around epoch 10–13, particularly in tuned runs with scheduling. However, beyond epoch 20–25, validation loss typically plateaued or began diverging slightly, indicating saturation. This suggests that training past 25 epochs contributes little to generalisation and may lead to overfitting.</w:t>
+      </w:r>
+    </w:p>
+    <w:p>
+      <w:pPr>
+        <w:numPr>
+          <w:ilvl w:val="0"/>
+          <w:numId w:val="25"/>
+        </w:numPr>
+        <w:spacing w:before="100" w:beforeAutospacing="1" w:after="120" w:line="240" w:lineRule="auto"/>
+        <w:ind w:hanging="357"/>
+        <w:rPr>
+          <w:rFonts w:ascii="Arial" w:eastAsia="Times New Roman" w:hAnsi="Arial" w:cs="Arial"/>
+          <w:kern w:val="0"/>
+          <w:sz w:val="20"/>
+          <w:szCs w:val="20"/>
+          <w14:ligatures w14:val="none"/>
+        </w:rPr>
+      </w:pPr>
+      <w:r>
+        <w:rPr>
+          <w:rFonts w:ascii="Arial" w:eastAsia="Times New Roman" w:hAnsi="Arial" w:cs="Arial"/>
+          <w:kern w:val="0"/>
+          <w:sz w:val="20"/>
+          <w:szCs w:val="20"/>
+          <w14:ligatures w14:val="none"/>
+        </w:rPr>
+        <w:lastRenderedPageBreak/>
+        <w:t>Tuned Run #3 (epoch 50 with scheduler only) illustrated this effect clearly, with prolonged stagnation in validation performance despite decreasing learning rates</w:t>
+      </w:r>
+      <w:r>
+        <w:rPr>
+          <w:rFonts w:ascii="Arial" w:eastAsia="Times New Roman" w:hAnsi="Arial" w:cs="Arial"/>
+          <w:kern w:val="0"/>
+          <w:sz w:val="20"/>
+          <w:szCs w:val="20"/>
+          <w14:ligatures w14:val="none"/>
+        </w:rPr>
+        <w:t>. This run had</w:t>
+      </w:r>
+      <w:r>
+        <w:rPr>
+          <w:rFonts w:ascii="Arial" w:eastAsia="Times New Roman" w:hAnsi="Arial" w:cs="Arial"/>
+          <w:kern w:val="0"/>
+          <w:sz w:val="20"/>
+          <w:szCs w:val="20"/>
+          <w14:ligatures w14:val="none"/>
+        </w:rPr>
+        <w:t xml:space="preserve"> </w:t>
+      </w:r>
+      <w:r>
+        <w:rPr>
+          <w:rFonts w:ascii="Arial" w:eastAsia="Times New Roman" w:hAnsi="Arial" w:cs="Arial"/>
+          <w:kern w:val="0"/>
+          <w:sz w:val="20"/>
+          <w:szCs w:val="20"/>
+          <w14:ligatures w14:val="none"/>
+        </w:rPr>
+        <w:t>reinforced</w:t>
+      </w:r>
+      <w:r>
+        <w:rPr>
+          <w:rFonts w:ascii="Arial" w:eastAsia="Times New Roman" w:hAnsi="Arial" w:cs="Arial"/>
+          <w:kern w:val="0"/>
+          <w:sz w:val="20"/>
+          <w:szCs w:val="20"/>
+          <w14:ligatures w14:val="none"/>
+        </w:rPr>
+        <w:t xml:space="preserve"> that a fixed epoch without early stopping is inefficient.</w:t>
+      </w:r>
+    </w:p>
+    <w:p>
+      <w:pPr>
+        <w:numPr>
+          <w:ilvl w:val="0"/>
+          <w:numId w:val="25"/>
+        </w:numPr>
+        <w:spacing w:before="100" w:beforeAutospacing="1" w:after="120" w:line="240" w:lineRule="auto"/>
+        <w:ind w:hanging="357"/>
+        <w:rPr>
+          <w:rFonts w:ascii="Arial" w:eastAsia="Times New Roman" w:hAnsi="Arial" w:cs="Arial"/>
+          <w:kern w:val="0"/>
+          <w:sz w:val="20"/>
+          <w:szCs w:val="20"/>
+          <w14:ligatures w14:val="none"/>
+        </w:rPr>
+      </w:pPr>
+      <w:r>
+        <w:rPr>
+          <w:rFonts w:ascii="Arial" w:eastAsia="Times New Roman" w:hAnsi="Arial" w:cs="Arial"/>
+          <w:kern w:val="0"/>
+          <w:sz w:val="20"/>
+          <w:szCs w:val="20"/>
+          <w14:ligatures w14:val="none"/>
+        </w:rPr>
+        <w:t xml:space="preserve">Early stopping in Tuned Runs #4 and #5 helped </w:t>
+      </w:r>
+      <w:r>
+        <w:rPr>
+          <w:rFonts w:ascii="Arial" w:eastAsia="Times New Roman" w:hAnsi="Arial" w:cs="Arial"/>
+          <w:kern w:val="0"/>
+          <w:sz w:val="20"/>
+          <w:szCs w:val="20"/>
+          <w14:ligatures w14:val="none"/>
+        </w:rPr>
+        <w:t>terminate</w:t>
+      </w:r>
+      <w:r>
+        <w:rPr>
+          <w:rFonts w:ascii="Arial" w:eastAsia="Times New Roman" w:hAnsi="Arial" w:cs="Arial"/>
+          <w:kern w:val="0"/>
+          <w:sz w:val="20"/>
+          <w:szCs w:val="20"/>
+          <w14:ligatures w14:val="none"/>
+        </w:rPr>
+        <w:t xml:space="preserve"> training just before or during divergence, especially after </w:t>
+      </w:r>
+      <w:r>
+        <w:rPr>
+          <w:rFonts w:ascii="Arial" w:eastAsia="Times New Roman" w:hAnsi="Arial" w:cs="Arial"/>
+          <w:kern w:val="0"/>
+          <w:sz w:val="20"/>
+          <w:szCs w:val="20"/>
+          <w14:ligatures w14:val="none"/>
+        </w:rPr>
+        <w:t>the</w:t>
+      </w:r>
+      <w:r>
+        <w:rPr>
+          <w:rFonts w:ascii="Arial" w:eastAsia="Times New Roman" w:hAnsi="Arial" w:cs="Arial"/>
+          <w:kern w:val="0"/>
+          <w:sz w:val="20"/>
+          <w:szCs w:val="20"/>
+          <w14:ligatures w14:val="none"/>
+        </w:rPr>
+        <w:t xml:space="preserve"> learning rate scheduler</w:t>
+      </w:r>
+      <w:r>
+        <w:rPr>
+          <w:rFonts w:ascii="Arial" w:eastAsia="Times New Roman" w:hAnsi="Arial" w:cs="Arial"/>
+          <w:kern w:val="0"/>
+          <w:sz w:val="20"/>
+          <w:szCs w:val="20"/>
+          <w14:ligatures w14:val="none"/>
+        </w:rPr>
+        <w:t xml:space="preserve"> has been</w:t>
+      </w:r>
+      <w:r>
+        <w:rPr>
+          <w:rFonts w:ascii="Arial" w:eastAsia="Times New Roman" w:hAnsi="Arial" w:cs="Arial"/>
+          <w:kern w:val="0"/>
+          <w:sz w:val="20"/>
+          <w:szCs w:val="20"/>
+          <w14:ligatures w14:val="none"/>
+        </w:rPr>
+        <w:t xml:space="preserve"> triggered. In Tuned Run #5, early stopping occurred at epoch 21, just after the learning rate reduced to 0.00001, providing enough time for refinement without overtraining.</w:t>
+      </w:r>
+    </w:p>
+    <w:p>
+      <w:pPr>
+        <w:spacing w:before="100" w:beforeAutospacing="1" w:after="100" w:afterAutospacing="1" w:line="240" w:lineRule="auto"/>
+        <w:rPr>
+          <w:rFonts w:ascii="Arial" w:eastAsia="Times New Roman" w:hAnsi="Arial" w:cs="Arial"/>
+          <w:kern w:val="0"/>
+          <w:sz w:val="20"/>
+          <w:szCs w:val="20"/>
+          <w14:ligatures w14:val="none"/>
+        </w:rPr>
+      </w:pPr>
+      <w:r>
+        <w:rPr>
+          <w:rFonts w:ascii="Arial" w:eastAsia="Times New Roman" w:hAnsi="Arial" w:cs="Arial"/>
+          <w:kern w:val="0"/>
+          <w:sz w:val="20"/>
+          <w:szCs w:val="20"/>
+          <w14:ligatures w14:val="none"/>
+        </w:rPr>
+        <w:t>Therefore, the following training configuration is recommended:</w:t>
+      </w:r>
+    </w:p>
+    <w:tbl>
+      <w:tblPr>
+        <w:tblStyle w:val="TableGrid"/>
+        <w:tblW w:w="0" w:type="auto"/>
+        <w:tblLook w:val="04A0" w:firstRow="1" w:lastRow="0" w:firstColumn="1" w:lastColumn="0" w:noHBand="0" w:noVBand="1"/>
+      </w:tblPr>
+      <w:tblGrid>
+        <w:gridCol w:w="4508"/>
+        <w:gridCol w:w="4508"/>
+      </w:tblGrid>
+      <w:tr>
+        <w:tc>
+          <w:tcPr>
+            <w:tcW w:w="4508" w:type="dxa"/>
+            <w:shd w:val="clear" w:color="auto" w:fill="227ACB"/>
+          </w:tcPr>
+          <w:p>
+            <w:pPr>
+              <w:spacing w:before="100" w:beforeAutospacing="1" w:after="100" w:afterAutospacing="1"/>
+              <w:rPr>
+                <w:rFonts w:ascii="Arial" w:eastAsia="Times New Roman" w:hAnsi="Arial" w:cs="Arial"/>
+                <w:b/>
+                <w:bCs/>
+                <w:color w:val="FFFFFF" w:themeColor="background1"/>
+                <w:kern w:val="0"/>
+                <w:sz w:val="18"/>
+                <w:szCs w:val="18"/>
+                <w14:ligatures w14:val="none"/>
+              </w:rPr>
+            </w:pPr>
+            <w:r>
+              <w:rPr>
+                <w:rFonts w:ascii="Arial" w:eastAsia="Times New Roman" w:hAnsi="Arial" w:cs="Arial"/>
+                <w:b/>
+                <w:bCs/>
+                <w:color w:val="FFFFFF" w:themeColor="background1"/>
+                <w:kern w:val="0"/>
+                <w:sz w:val="18"/>
+                <w:szCs w:val="18"/>
+                <w14:ligatures w14:val="none"/>
+              </w:rPr>
+              <w:t>Setting</w:t>
+            </w:r>
+          </w:p>
+        </w:tc>
+        <w:tc>
+          <w:tcPr>
+            <w:tcW w:w="4508" w:type="dxa"/>
+            <w:shd w:val="clear" w:color="auto" w:fill="227ACB"/>
+          </w:tcPr>
+          <w:p>
+            <w:pPr>
+              <w:spacing w:before="100" w:beforeAutospacing="1" w:after="100" w:afterAutospacing="1"/>
+              <w:rPr>
+                <w:rFonts w:ascii="Arial" w:eastAsia="Times New Roman" w:hAnsi="Arial" w:cs="Arial"/>
+                <w:b/>
+                <w:bCs/>
+                <w:color w:val="FFFFFF" w:themeColor="background1"/>
+                <w:kern w:val="0"/>
+                <w:sz w:val="18"/>
+                <w:szCs w:val="18"/>
+                <w14:ligatures w14:val="none"/>
+              </w:rPr>
+            </w:pPr>
+            <w:r>
+              <w:rPr>
+                <w:rFonts w:ascii="Arial" w:eastAsia="Times New Roman" w:hAnsi="Arial" w:cs="Arial"/>
+                <w:b/>
+                <w:bCs/>
+                <w:color w:val="FFFFFF" w:themeColor="background1"/>
+                <w:kern w:val="0"/>
+                <w:sz w:val="18"/>
+                <w:szCs w:val="18"/>
+                <w14:ligatures w14:val="none"/>
+              </w:rPr>
+              <w:t>Value</w:t>
+            </w:r>
+          </w:p>
+        </w:tc>
+      </w:tr>
+      <w:tr>
+        <w:tc>
+          <w:tcPr>
+            <w:tcW w:w="4508" w:type="dxa"/>
+          </w:tcPr>
+          <w:p>
+            <w:pPr>
+              <w:spacing w:before="100" w:beforeAutospacing="1" w:after="100" w:afterAutospacing="1"/>
+              <w:rPr>
+                <w:rFonts w:ascii="Arial" w:eastAsia="Times New Roman" w:hAnsi="Arial" w:cs="Arial"/>
+                <w:kern w:val="0"/>
+                <w:sz w:val="18"/>
+                <w:szCs w:val="18"/>
+                <w14:ligatures w14:val="none"/>
+              </w:rPr>
+            </w:pPr>
+            <w:r>
+              <w:rPr>
+                <w:rFonts w:ascii="Arial" w:eastAsia="Times New Roman" w:hAnsi="Arial" w:cs="Arial"/>
+                <w:kern w:val="0"/>
+                <w:sz w:val="18"/>
+                <w:szCs w:val="18"/>
+                <w14:ligatures w14:val="none"/>
+              </w:rPr>
+              <w:t>Max Epochs</w:t>
+            </w:r>
+          </w:p>
+        </w:tc>
+        <w:tc>
+          <w:tcPr>
+            <w:tcW w:w="4508" w:type="dxa"/>
+          </w:tcPr>
+          <w:p>
+            <w:pPr>
+              <w:spacing w:before="100" w:beforeAutospacing="1" w:after="100" w:afterAutospacing="1"/>
+              <w:rPr>
+                <w:rFonts w:ascii="Arial" w:eastAsia="Times New Roman" w:hAnsi="Arial" w:cs="Arial"/>
+                <w:kern w:val="0"/>
+                <w:sz w:val="18"/>
+                <w:szCs w:val="18"/>
+                <w14:ligatures w14:val="none"/>
+              </w:rPr>
+            </w:pPr>
+            <w:r>
+              <w:rPr>
+                <w:rFonts w:ascii="Arial" w:eastAsia="Times New Roman" w:hAnsi="Arial" w:cs="Arial"/>
+                <w:kern w:val="0"/>
+                <w:sz w:val="18"/>
+                <w:szCs w:val="18"/>
+                <w14:ligatures w14:val="none"/>
+              </w:rPr>
+              <w:t>50 (early stopping typically terminating between 20-25 epochs)</w:t>
+            </w:r>
+          </w:p>
+        </w:tc>
+      </w:tr>
+      <w:tr>
+        <w:tc>
+          <w:tcPr>
+            <w:tcW w:w="4508" w:type="dxa"/>
+          </w:tcPr>
+          <w:p>
+            <w:pPr>
+              <w:spacing w:before="100" w:beforeAutospacing="1" w:after="100" w:afterAutospacing="1"/>
+              <w:rPr>
+                <w:rFonts w:ascii="Arial" w:eastAsia="Times New Roman" w:hAnsi="Arial" w:cs="Arial"/>
+                <w:kern w:val="0"/>
+                <w:sz w:val="18"/>
+                <w:szCs w:val="18"/>
+                <w14:ligatures w14:val="none"/>
+              </w:rPr>
+            </w:pPr>
+            <w:r>
+              <w:rPr>
+                <w:rFonts w:ascii="Arial" w:eastAsia="Times New Roman" w:hAnsi="Arial" w:cs="Arial"/>
+                <w:kern w:val="0"/>
+                <w:sz w:val="18"/>
+                <w:szCs w:val="18"/>
+                <w14:ligatures w14:val="none"/>
+              </w:rPr>
+              <w:t>Optimiser</w:t>
+            </w:r>
+          </w:p>
+        </w:tc>
+        <w:tc>
+          <w:tcPr>
+            <w:tcW w:w="4508" w:type="dxa"/>
+          </w:tcPr>
+          <w:p>
+            <w:pPr>
+              <w:spacing w:before="100" w:beforeAutospacing="1" w:after="100" w:afterAutospacing="1"/>
+              <w:rPr>
+                <w:rFonts w:ascii="Arial" w:eastAsia="Times New Roman" w:hAnsi="Arial" w:cs="Arial"/>
+                <w:kern w:val="0"/>
+                <w:sz w:val="18"/>
+                <w:szCs w:val="18"/>
+                <w14:ligatures w14:val="none"/>
+              </w:rPr>
+            </w:pPr>
+            <w:r>
+              <w:rPr>
+                <w:rFonts w:ascii="Arial" w:eastAsia="Times New Roman" w:hAnsi="Arial" w:cs="Arial"/>
+                <w:kern w:val="0"/>
+                <w:sz w:val="18"/>
+                <w:szCs w:val="18"/>
+                <w14:ligatures w14:val="none"/>
+              </w:rPr>
+              <w:t>Adam</w:t>
+            </w:r>
+          </w:p>
+        </w:tc>
+      </w:tr>
+      <w:tr>
+        <w:tc>
+          <w:tcPr>
+            <w:tcW w:w="4508" w:type="dxa"/>
+          </w:tcPr>
+          <w:p>
+            <w:pPr>
+              <w:spacing w:before="100" w:beforeAutospacing="1" w:after="100" w:afterAutospacing="1"/>
+              <w:rPr>
+                <w:rFonts w:ascii="Arial" w:eastAsia="Times New Roman" w:hAnsi="Arial" w:cs="Arial"/>
+                <w:kern w:val="0"/>
+                <w:sz w:val="18"/>
+                <w:szCs w:val="18"/>
+                <w14:ligatures w14:val="none"/>
+              </w:rPr>
+            </w:pPr>
+            <w:r>
+              <w:rPr>
+                <w:rFonts w:ascii="Arial" w:eastAsia="Times New Roman" w:hAnsi="Arial" w:cs="Arial"/>
+                <w:kern w:val="0"/>
+                <w:sz w:val="18"/>
+                <w:szCs w:val="18"/>
+                <w14:ligatures w14:val="none"/>
+              </w:rPr>
+              <w:t>Initial Learning Rate</w:t>
+            </w:r>
+          </w:p>
+        </w:tc>
+        <w:tc>
+          <w:tcPr>
+            <w:tcW w:w="4508" w:type="dxa"/>
+          </w:tcPr>
+          <w:p>
+            <w:pPr>
+              <w:spacing w:before="100" w:beforeAutospacing="1" w:after="100" w:afterAutospacing="1"/>
+              <w:rPr>
+                <w:rFonts w:ascii="Arial" w:eastAsia="Times New Roman" w:hAnsi="Arial" w:cs="Arial"/>
+                <w:kern w:val="0"/>
+                <w:sz w:val="18"/>
+                <w:szCs w:val="18"/>
+                <w14:ligatures w14:val="none"/>
+              </w:rPr>
+            </w:pPr>
+            <w:r>
+              <w:rPr>
+                <w:rFonts w:ascii="Arial" w:eastAsia="Times New Roman" w:hAnsi="Arial" w:cs="Arial"/>
+                <w:kern w:val="0"/>
+                <w:sz w:val="18"/>
+                <w:szCs w:val="18"/>
+                <w14:ligatures w14:val="none"/>
+              </w:rPr>
+              <w:t>0.001</w:t>
+            </w:r>
+          </w:p>
+        </w:tc>
+      </w:tr>
+      <w:tr>
+        <w:tc>
+          <w:tcPr>
+            <w:tcW w:w="4508" w:type="dxa"/>
+          </w:tcPr>
+          <w:p>
+            <w:pPr>
+              <w:spacing w:before="100" w:beforeAutospacing="1" w:after="100" w:afterAutospacing="1"/>
+              <w:rPr>
+                <w:rFonts w:ascii="Arial" w:eastAsia="Times New Roman" w:hAnsi="Arial" w:cs="Arial"/>
+                <w:kern w:val="0"/>
+                <w:sz w:val="18"/>
+                <w:szCs w:val="18"/>
+                <w14:ligatures w14:val="none"/>
+              </w:rPr>
+            </w:pPr>
+            <w:r>
+              <w:rPr>
+                <w:rFonts w:ascii="Arial" w:eastAsia="Times New Roman" w:hAnsi="Arial" w:cs="Arial"/>
+                <w:kern w:val="0"/>
+                <w:sz w:val="18"/>
+                <w:szCs w:val="18"/>
+                <w14:ligatures w14:val="none"/>
+              </w:rPr>
+              <w:t>Learning Rate Schedule</w:t>
+            </w:r>
+          </w:p>
+        </w:tc>
+        <w:tc>
+          <w:tcPr>
+            <w:tcW w:w="4508" w:type="dxa"/>
+          </w:tcPr>
+          <w:p>
+            <w:pPr>
+              <w:spacing w:before="100" w:beforeAutospacing="1" w:after="100" w:afterAutospacing="1"/>
+              <w:rPr>
+                <w:rFonts w:ascii="Arial" w:eastAsia="Times New Roman" w:hAnsi="Arial" w:cs="Arial"/>
+                <w:kern w:val="0"/>
+                <w:sz w:val="18"/>
+                <w:szCs w:val="18"/>
+                <w14:ligatures w14:val="none"/>
+              </w:rPr>
+            </w:pPr>
+            <w:proofErr w:type="spellStart"/>
+            <w:r>
+              <w:rPr>
+                <w:rFonts w:ascii="Arial" w:eastAsia="Times New Roman" w:hAnsi="Arial" w:cs="Arial"/>
+                <w:kern w:val="0"/>
+                <w:sz w:val="18"/>
+                <w:szCs w:val="18"/>
+                <w14:ligatures w14:val="none"/>
+              </w:rPr>
+              <w:t>ReduceLROnPlateau</w:t>
+            </w:r>
+            <w:proofErr w:type="spellEnd"/>
+            <w:r>
+              <w:rPr>
+                <w:rFonts w:ascii="Arial" w:eastAsia="Times New Roman" w:hAnsi="Arial" w:cs="Arial"/>
+                <w:kern w:val="0"/>
+                <w:sz w:val="18"/>
+                <w:szCs w:val="18"/>
+                <w14:ligatures w14:val="none"/>
+              </w:rPr>
+              <w:t xml:space="preserve">(factor=0.1, patience=3, </w:t>
+            </w:r>
+            <w:proofErr w:type="spellStart"/>
+            <w:r>
+              <w:rPr>
+                <w:rFonts w:ascii="Arial" w:eastAsia="Times New Roman" w:hAnsi="Arial" w:cs="Arial"/>
+                <w:kern w:val="0"/>
+                <w:sz w:val="18"/>
+                <w:szCs w:val="18"/>
+                <w14:ligatures w14:val="none"/>
+              </w:rPr>
+              <w:t>min_lr</w:t>
+            </w:r>
+            <w:proofErr w:type="spellEnd"/>
+            <w:r>
+              <w:rPr>
+                <w:rFonts w:ascii="Arial" w:eastAsia="Times New Roman" w:hAnsi="Arial" w:cs="Arial"/>
+                <w:kern w:val="0"/>
+                <w:sz w:val="18"/>
+                <w:szCs w:val="18"/>
+                <w14:ligatures w14:val="none"/>
+              </w:rPr>
+              <w:t>=1e-6)</w:t>
+            </w:r>
+          </w:p>
+        </w:tc>
+      </w:tr>
+      <w:tr>
+        <w:tc>
+          <w:tcPr>
+            <w:tcW w:w="4508" w:type="dxa"/>
+          </w:tcPr>
+          <w:p>
+            <w:pPr>
+              <w:spacing w:before="100" w:beforeAutospacing="1" w:after="100" w:afterAutospacing="1"/>
+              <w:rPr>
+                <w:rFonts w:ascii="Arial" w:eastAsia="Times New Roman" w:hAnsi="Arial" w:cs="Arial"/>
+                <w:kern w:val="0"/>
+                <w:sz w:val="18"/>
+                <w:szCs w:val="18"/>
+                <w14:ligatures w14:val="none"/>
+              </w:rPr>
+            </w:pPr>
+            <w:r>
+              <w:rPr>
+                <w:rFonts w:ascii="Arial" w:eastAsia="Times New Roman" w:hAnsi="Arial" w:cs="Arial"/>
+                <w:kern w:val="0"/>
+                <w:sz w:val="18"/>
+                <w:szCs w:val="18"/>
+                <w14:ligatures w14:val="none"/>
+              </w:rPr>
+              <w:t>Early Stopping</w:t>
+            </w:r>
+          </w:p>
+        </w:tc>
+        <w:tc>
+          <w:tcPr>
+            <w:tcW w:w="4508" w:type="dxa"/>
+          </w:tcPr>
+          <w:p>
+            <w:pPr>
+              <w:spacing w:before="100" w:beforeAutospacing="1" w:after="100" w:afterAutospacing="1"/>
+              <w:rPr>
+                <w:rFonts w:ascii="Arial" w:eastAsia="Times New Roman" w:hAnsi="Arial" w:cs="Arial"/>
+                <w:kern w:val="0"/>
+                <w:sz w:val="18"/>
+                <w:szCs w:val="18"/>
+                <w14:ligatures w14:val="none"/>
+              </w:rPr>
+            </w:pPr>
+            <w:r>
+              <w:rPr>
+                <w:rFonts w:ascii="Arial" w:eastAsia="Times New Roman" w:hAnsi="Arial" w:cs="Arial"/>
+                <w:kern w:val="0"/>
+                <w:sz w:val="18"/>
+                <w:szCs w:val="18"/>
+                <w14:ligatures w14:val="none"/>
+              </w:rPr>
+              <w:t>Patience=8, delta= 1e-4</w:t>
+            </w:r>
+          </w:p>
+        </w:tc>
+      </w:tr>
+      <w:tr>
+        <w:tc>
+          <w:tcPr>
+            <w:tcW w:w="4508" w:type="dxa"/>
+          </w:tcPr>
+          <w:p>
+            <w:pPr>
+              <w:spacing w:before="100" w:beforeAutospacing="1" w:after="100" w:afterAutospacing="1"/>
+              <w:rPr>
+                <w:rFonts w:ascii="Arial" w:eastAsia="Times New Roman" w:hAnsi="Arial" w:cs="Arial"/>
+                <w:kern w:val="0"/>
+                <w:sz w:val="18"/>
+                <w:szCs w:val="18"/>
+                <w14:ligatures w14:val="none"/>
+              </w:rPr>
+            </w:pPr>
+            <w:r>
+              <w:rPr>
+                <w:rFonts w:ascii="Arial" w:eastAsia="Times New Roman" w:hAnsi="Arial" w:cs="Arial"/>
+                <w:kern w:val="0"/>
+                <w:sz w:val="18"/>
+                <w:szCs w:val="18"/>
+                <w14:ligatures w14:val="none"/>
+              </w:rPr>
+              <w:t>Batch Size</w:t>
+            </w:r>
+          </w:p>
+        </w:tc>
+        <w:tc>
+          <w:tcPr>
+            <w:tcW w:w="4508" w:type="dxa"/>
+          </w:tcPr>
+          <w:p>
+            <w:pPr>
+              <w:spacing w:before="100" w:beforeAutospacing="1" w:after="100" w:afterAutospacing="1"/>
+              <w:rPr>
+                <w:rFonts w:ascii="Arial" w:eastAsia="Times New Roman" w:hAnsi="Arial" w:cs="Arial"/>
+                <w:kern w:val="0"/>
+                <w:sz w:val="18"/>
+                <w:szCs w:val="18"/>
+                <w14:ligatures w14:val="none"/>
+              </w:rPr>
+            </w:pPr>
+            <w:r>
+              <w:rPr>
+                <w:rFonts w:ascii="Arial" w:eastAsia="Times New Roman" w:hAnsi="Arial" w:cs="Arial"/>
+                <w:kern w:val="0"/>
+                <w:sz w:val="18"/>
+                <w:szCs w:val="18"/>
+                <w14:ligatures w14:val="none"/>
+              </w:rPr>
+              <w:t>32</w:t>
+            </w:r>
+          </w:p>
+        </w:tc>
+      </w:tr>
+    </w:tbl>
+    <w:p>
+      <w:pPr>
+        <w:spacing w:before="100" w:beforeAutospacing="1" w:after="100" w:afterAutospacing="1" w:line="240" w:lineRule="auto"/>
+        <w:rPr>
+          <w:rFonts w:ascii="Arial" w:eastAsia="Times New Roman" w:hAnsi="Arial" w:cs="Arial"/>
+          <w:kern w:val="0"/>
+          <w:sz w:val="20"/>
+          <w:szCs w:val="20"/>
+          <w14:ligatures w14:val="none"/>
+        </w:rPr>
+      </w:pPr>
+      <w:r>
+        <w:rPr>
+          <w:rFonts w:ascii="Arial" w:eastAsia="Times New Roman" w:hAnsi="Arial" w:cs="Arial"/>
+          <w:kern w:val="0"/>
+          <w:sz w:val="20"/>
+          <w:szCs w:val="20"/>
+          <w14:ligatures w14:val="none"/>
+        </w:rPr>
+        <w:t>The above configuration has been supported by the tuned runs that have been carried out for this experiment to be able to</w:t>
+      </w:r>
+      <w:r>
+        <w:rPr>
+          <w:rFonts w:ascii="Arial" w:eastAsia="Times New Roman" w:hAnsi="Arial" w:cs="Arial"/>
+          <w:kern w:val="0"/>
+          <w:sz w:val="20"/>
+          <w:szCs w:val="20"/>
+          <w14:ligatures w14:val="none"/>
+        </w:rPr>
+        <w:t xml:space="preserve"> </w:t>
+      </w:r>
+      <w:r>
+        <w:rPr>
+          <w:rFonts w:ascii="Arial" w:eastAsia="Times New Roman" w:hAnsi="Arial" w:cs="Arial"/>
+          <w:kern w:val="0"/>
+          <w:sz w:val="20"/>
+          <w:szCs w:val="20"/>
+          <w14:ligatures w14:val="none"/>
+        </w:rPr>
+        <w:t>achieve</w:t>
+      </w:r>
+      <w:r>
+        <w:rPr>
+          <w:rFonts w:ascii="Arial" w:eastAsia="Times New Roman" w:hAnsi="Arial" w:cs="Arial"/>
+          <w:kern w:val="0"/>
+          <w:sz w:val="20"/>
+          <w:szCs w:val="20"/>
+          <w14:ligatures w14:val="none"/>
+        </w:rPr>
+        <w:t xml:space="preserve"> a balance between training efficiency and model generalisation. It allows the model to benefit from learning rate refinements while preventing overfitting through early termination based on monitored validation metrics. </w:t>
+      </w:r>
+    </w:p>
+    <w:p>
+      <w:pPr>
+        <w:rPr>
+          <w:rFonts w:ascii="Arial" w:hAnsi="Arial" w:cs="Arial"/>
+          <w:sz w:val="20"/>
+          <w:szCs w:val="20"/>
+        </w:rPr>
+      </w:pPr>
     </w:p>
     <w:sectPr>
       <w:pgSz w:w="11906" w:h="16838"/>
@@ -8110,6 +8948,155 @@
     </w:lvl>
   </w:abstractNum>
   <w:abstractNum w:abstractNumId="12" w15:restartNumberingAfterBreak="0">
+    <w:nsid w:val="482F02CB"/>
+    <w:multiLevelType w:val="multilevel"/>
+    <w:tmpl w:val="BAAC006E"/>
+    <w:lvl w:ilvl="0">
+      <w:start w:val="1"/>
+      <w:numFmt w:val="bullet"/>
+      <w:lvlText w:val=""/>
+      <w:lvlJc w:val="left"/>
+      <w:pPr>
+        <w:tabs>
+          <w:tab w:val="num" w:pos="720"/>
+        </w:tabs>
+        <w:ind w:left="720" w:hanging="360"/>
+      </w:pPr>
+      <w:rPr>
+        <w:rFonts w:ascii="Symbol" w:hAnsi="Symbol" w:hint="default"/>
+        <w:sz w:val="20"/>
+      </w:rPr>
+    </w:lvl>
+    <w:lvl w:ilvl="1">
+      <w:start w:val="1"/>
+      <w:numFmt w:val="bullet"/>
+      <w:lvlText w:val="o"/>
+      <w:lvlJc w:val="left"/>
+      <w:pPr>
+        <w:tabs>
+          <w:tab w:val="num" w:pos="1440"/>
+        </w:tabs>
+        <w:ind w:left="1440" w:hanging="360"/>
+      </w:pPr>
+      <w:rPr>
+        <w:rFonts w:ascii="Courier New" w:hAnsi="Courier New" w:hint="default"/>
+        <w:sz w:val="20"/>
+      </w:rPr>
+    </w:lvl>
+    <w:lvl w:ilvl="2" w:tentative="1">
+      <w:start w:val="1"/>
+      <w:numFmt w:val="bullet"/>
+      <w:lvlText w:val=""/>
+      <w:lvlJc w:val="left"/>
+      <w:pPr>
+        <w:tabs>
+          <w:tab w:val="num" w:pos="2160"/>
+        </w:tabs>
+        <w:ind w:left="2160" w:hanging="360"/>
+      </w:pPr>
+      <w:rPr>
+        <w:rFonts w:ascii="Wingdings" w:hAnsi="Wingdings" w:hint="default"/>
+        <w:sz w:val="20"/>
+      </w:rPr>
+    </w:lvl>
+    <w:lvl w:ilvl="3" w:tentative="1">
+      <w:start w:val="1"/>
+      <w:numFmt w:val="bullet"/>
+      <w:lvlText w:val=""/>
+      <w:lvlJc w:val="left"/>
+      <w:pPr>
+        <w:tabs>
+          <w:tab w:val="num" w:pos="2880"/>
+        </w:tabs>
+        <w:ind w:left="2880" w:hanging="360"/>
+      </w:pPr>
+      <w:rPr>
+        <w:rFonts w:ascii="Wingdings" w:hAnsi="Wingdings" w:hint="default"/>
+        <w:sz w:val="20"/>
+      </w:rPr>
+    </w:lvl>
+    <w:lvl w:ilvl="4" w:tentative="1">
+      <w:start w:val="1"/>
+      <w:numFmt w:val="bullet"/>
+      <w:lvlText w:val=""/>
+      <w:lvlJc w:val="left"/>
+      <w:pPr>
+        <w:tabs>
+          <w:tab w:val="num" w:pos="3600"/>
+        </w:tabs>
+        <w:ind w:left="3600" w:hanging="360"/>
+      </w:pPr>
+      <w:rPr>
+        <w:rFonts w:ascii="Wingdings" w:hAnsi="Wingdings" w:hint="default"/>
+        <w:sz w:val="20"/>
+      </w:rPr>
+    </w:lvl>
+    <w:lvl w:ilvl="5" w:tentative="1">
+      <w:start w:val="1"/>
+      <w:numFmt w:val="bullet"/>
+      <w:lvlText w:val=""/>
+      <w:lvlJc w:val="left"/>
+      <w:pPr>
+        <w:tabs>
+          <w:tab w:val="num" w:pos="4320"/>
+        </w:tabs>
+        <w:ind w:left="4320" w:hanging="360"/>
+      </w:pPr>
+      <w:rPr>
+        <w:rFonts w:ascii="Wingdings" w:hAnsi="Wingdings" w:hint="default"/>
+        <w:sz w:val="20"/>
+      </w:rPr>
+    </w:lvl>
+    <w:lvl w:ilvl="6" w:tentative="1">
+      <w:start w:val="1"/>
+      <w:numFmt w:val="bullet"/>
+      <w:lvlText w:val=""/>
+      <w:lvlJc w:val="left"/>
+      <w:pPr>
+        <w:tabs>
+          <w:tab w:val="num" w:pos="5040"/>
+        </w:tabs>
+        <w:ind w:left="5040" w:hanging="360"/>
+      </w:pPr>
+      <w:rPr>
+        <w:rFonts w:ascii="Wingdings" w:hAnsi="Wingdings" w:hint="default"/>
+        <w:sz w:val="20"/>
+      </w:rPr>
+    </w:lvl>
+    <w:lvl w:ilvl="7" w:tentative="1">
+      <w:start w:val="1"/>
+      <w:numFmt w:val="bullet"/>
+      <w:lvlText w:val=""/>
+      <w:lvlJc w:val="left"/>
+      <w:pPr>
+        <w:tabs>
+          <w:tab w:val="num" w:pos="5760"/>
+        </w:tabs>
+        <w:ind w:left="5760" w:hanging="360"/>
+      </w:pPr>
+      <w:rPr>
+        <w:rFonts w:ascii="Wingdings" w:hAnsi="Wingdings" w:hint="default"/>
+        <w:sz w:val="20"/>
+      </w:rPr>
+    </w:lvl>
+    <w:lvl w:ilvl="8" w:tentative="1">
+      <w:start w:val="1"/>
+      <w:numFmt w:val="bullet"/>
+      <w:lvlText w:val=""/>
+      <w:lvlJc w:val="left"/>
+      <w:pPr>
+        <w:tabs>
+          <w:tab w:val="num" w:pos="6480"/>
+        </w:tabs>
+        <w:ind w:left="6480" w:hanging="360"/>
+      </w:pPr>
+      <w:rPr>
+        <w:rFonts w:ascii="Wingdings" w:hAnsi="Wingdings" w:hint="default"/>
+        <w:sz w:val="20"/>
+      </w:rPr>
+    </w:lvl>
+  </w:abstractNum>
+  <w:abstractNum w:abstractNumId="13" w15:restartNumberingAfterBreak="0">
     <w:nsid w:val="4A2B1D73"/>
     <w:multiLevelType w:val="multilevel"/>
     <w:tmpl w:val="EBD4D2F4"/>
@@ -8258,7 +9245,7 @@
       </w:rPr>
     </w:lvl>
   </w:abstractNum>
-  <w:abstractNum w:abstractNumId="13" w15:restartNumberingAfterBreak="0">
+  <w:abstractNum w:abstractNumId="14" w15:restartNumberingAfterBreak="0">
     <w:nsid w:val="4DF91943"/>
     <w:multiLevelType w:val="hybridMultilevel"/>
     <w:tmpl w:val="A3708BD2"/>
@@ -8370,7 +9357,7 @@
       </w:rPr>
     </w:lvl>
   </w:abstractNum>
-  <w:abstractNum w:abstractNumId="14" w15:restartNumberingAfterBreak="0">
+  <w:abstractNum w:abstractNumId="15" w15:restartNumberingAfterBreak="0">
     <w:nsid w:val="5B396CAB"/>
     <w:multiLevelType w:val="multilevel"/>
     <w:tmpl w:val="3438D45C"/>
@@ -8519,7 +9506,7 @@
       </w:rPr>
     </w:lvl>
   </w:abstractNum>
-  <w:abstractNum w:abstractNumId="15" w15:restartNumberingAfterBreak="0">
+  <w:abstractNum w:abstractNumId="16" w15:restartNumberingAfterBreak="0">
     <w:nsid w:val="5DB94568"/>
     <w:multiLevelType w:val="hybridMultilevel"/>
     <w:tmpl w:val="D2E4FB88"/>
@@ -8631,7 +9618,7 @@
       </w:rPr>
     </w:lvl>
   </w:abstractNum>
-  <w:abstractNum w:abstractNumId="16" w15:restartNumberingAfterBreak="0">
+  <w:abstractNum w:abstractNumId="17" w15:restartNumberingAfterBreak="0">
     <w:nsid w:val="5DED0B4B"/>
     <w:multiLevelType w:val="multilevel"/>
     <w:tmpl w:val="EAE4ADD8"/>
@@ -8780,7 +9767,7 @@
       </w:rPr>
     </w:lvl>
   </w:abstractNum>
-  <w:abstractNum w:abstractNumId="17" w15:restartNumberingAfterBreak="0">
+  <w:abstractNum w:abstractNumId="18" w15:restartNumberingAfterBreak="0">
     <w:nsid w:val="5F446E9F"/>
     <w:multiLevelType w:val="multilevel"/>
     <w:tmpl w:val="3000EA60"/>
@@ -8929,7 +9916,7 @@
       </w:rPr>
     </w:lvl>
   </w:abstractNum>
-  <w:abstractNum w:abstractNumId="18" w15:restartNumberingAfterBreak="0">
+  <w:abstractNum w:abstractNumId="19" w15:restartNumberingAfterBreak="0">
     <w:nsid w:val="60D508C9"/>
     <w:multiLevelType w:val="hybridMultilevel"/>
     <w:tmpl w:val="6152F2C8"/>
@@ -9042,7 +10029,7 @@
       </w:rPr>
     </w:lvl>
   </w:abstractNum>
-  <w:abstractNum w:abstractNumId="19" w15:restartNumberingAfterBreak="0">
+  <w:abstractNum w:abstractNumId="20" w15:restartNumberingAfterBreak="0">
     <w:nsid w:val="64C82AF1"/>
     <w:multiLevelType w:val="hybridMultilevel"/>
     <w:tmpl w:val="0F2C50F2"/>
@@ -9154,7 +10141,7 @@
       </w:rPr>
     </w:lvl>
   </w:abstractNum>
-  <w:abstractNum w:abstractNumId="20" w15:restartNumberingAfterBreak="0">
+  <w:abstractNum w:abstractNumId="21" w15:restartNumberingAfterBreak="0">
     <w:nsid w:val="6ACF65B7"/>
     <w:multiLevelType w:val="hybridMultilevel"/>
     <w:tmpl w:val="83327D9E"/>
@@ -9265,7 +10252,119 @@
       </w:rPr>
     </w:lvl>
   </w:abstractNum>
-  <w:abstractNum w:abstractNumId="21" w15:restartNumberingAfterBreak="0">
+  <w:abstractNum w:abstractNumId="22" w15:restartNumberingAfterBreak="0">
+    <w:nsid w:val="72684B45"/>
+    <w:multiLevelType w:val="hybridMultilevel"/>
+    <w:tmpl w:val="91644F76"/>
+    <w:lvl w:ilvl="0" w:tplc="8A0A3998">
+      <w:numFmt w:val="bullet"/>
+      <w:lvlText w:val="-"/>
+      <w:lvlJc w:val="left"/>
+      <w:pPr>
+        <w:ind w:left="720" w:hanging="360"/>
+      </w:pPr>
+      <w:rPr>
+        <w:rFonts w:ascii="Calibri" w:eastAsiaTheme="minorEastAsia" w:hAnsi="Calibri" w:cs="Calibri" w:hint="default"/>
+      </w:rPr>
+    </w:lvl>
+    <w:lvl w:ilvl="1" w:tplc="08090003">
+      <w:start w:val="1"/>
+      <w:numFmt w:val="bullet"/>
+      <w:lvlText w:val="o"/>
+      <w:lvlJc w:val="left"/>
+      <w:pPr>
+        <w:ind w:left="1440" w:hanging="360"/>
+      </w:pPr>
+      <w:rPr>
+        <w:rFonts w:ascii="Courier New" w:hAnsi="Courier New" w:cs="Courier New" w:hint="default"/>
+      </w:rPr>
+    </w:lvl>
+    <w:lvl w:ilvl="2" w:tplc="08090005" w:tentative="1">
+      <w:start w:val="1"/>
+      <w:numFmt w:val="bullet"/>
+      <w:lvlText w:val=""/>
+      <w:lvlJc w:val="left"/>
+      <w:pPr>
+        <w:ind w:left="2160" w:hanging="360"/>
+      </w:pPr>
+      <w:rPr>
+        <w:rFonts w:ascii="Wingdings" w:hAnsi="Wingdings" w:hint="default"/>
+      </w:rPr>
+    </w:lvl>
+    <w:lvl w:ilvl="3" w:tplc="08090001" w:tentative="1">
+      <w:start w:val="1"/>
+      <w:numFmt w:val="bullet"/>
+      <w:lvlText w:val=""/>
+      <w:lvlJc w:val="left"/>
+      <w:pPr>
+        <w:ind w:left="2880" w:hanging="360"/>
+      </w:pPr>
+      <w:rPr>
+        <w:rFonts w:ascii="Symbol" w:hAnsi="Symbol" w:hint="default"/>
+      </w:rPr>
+    </w:lvl>
+    <w:lvl w:ilvl="4" w:tplc="08090003" w:tentative="1">
+      <w:start w:val="1"/>
+      <w:numFmt w:val="bullet"/>
+      <w:lvlText w:val="o"/>
+      <w:lvlJc w:val="left"/>
+      <w:pPr>
+        <w:ind w:left="3600" w:hanging="360"/>
+      </w:pPr>
+      <w:rPr>
+        <w:rFonts w:ascii="Courier New" w:hAnsi="Courier New" w:cs="Courier New" w:hint="default"/>
+      </w:rPr>
+    </w:lvl>
+    <w:lvl w:ilvl="5" w:tplc="08090005" w:tentative="1">
+      <w:start w:val="1"/>
+      <w:numFmt w:val="bullet"/>
+      <w:lvlText w:val=""/>
+      <w:lvlJc w:val="left"/>
+      <w:pPr>
+        <w:ind w:left="4320" w:hanging="360"/>
+      </w:pPr>
+      <w:rPr>
+        <w:rFonts w:ascii="Wingdings" w:hAnsi="Wingdings" w:hint="default"/>
+      </w:rPr>
+    </w:lvl>
+    <w:lvl w:ilvl="6" w:tplc="08090001" w:tentative="1">
+      <w:start w:val="1"/>
+      <w:numFmt w:val="bullet"/>
+      <w:lvlText w:val=""/>
+      <w:lvlJc w:val="left"/>
+      <w:pPr>
+        <w:ind w:left="5040" w:hanging="360"/>
+      </w:pPr>
+      <w:rPr>
+        <w:rFonts w:ascii="Symbol" w:hAnsi="Symbol" w:hint="default"/>
+      </w:rPr>
+    </w:lvl>
+    <w:lvl w:ilvl="7" w:tplc="08090003" w:tentative="1">
+      <w:start w:val="1"/>
+      <w:numFmt w:val="bullet"/>
+      <w:lvlText w:val="o"/>
+      <w:lvlJc w:val="left"/>
+      <w:pPr>
+        <w:ind w:left="5760" w:hanging="360"/>
+      </w:pPr>
+      <w:rPr>
+        <w:rFonts w:ascii="Courier New" w:hAnsi="Courier New" w:cs="Courier New" w:hint="default"/>
+      </w:rPr>
+    </w:lvl>
+    <w:lvl w:ilvl="8" w:tplc="08090005" w:tentative="1">
+      <w:start w:val="1"/>
+      <w:numFmt w:val="bullet"/>
+      <w:lvlText w:val=""/>
+      <w:lvlJc w:val="left"/>
+      <w:pPr>
+        <w:ind w:left="6480" w:hanging="360"/>
+      </w:pPr>
+      <w:rPr>
+        <w:rFonts w:ascii="Wingdings" w:hAnsi="Wingdings" w:hint="default"/>
+      </w:rPr>
+    </w:lvl>
+  </w:abstractNum>
+  <w:abstractNum w:abstractNumId="23" w15:restartNumberingAfterBreak="0">
     <w:nsid w:val="73F25BCA"/>
     <w:multiLevelType w:val="hybridMultilevel"/>
     <w:tmpl w:val="38F21C96"/>
@@ -9377,7 +10476,7 @@
       </w:rPr>
     </w:lvl>
   </w:abstractNum>
-  <w:abstractNum w:abstractNumId="22" w15:restartNumberingAfterBreak="0">
+  <w:abstractNum w:abstractNumId="24" w15:restartNumberingAfterBreak="0">
     <w:nsid w:val="7F930F94"/>
     <w:multiLevelType w:val="multilevel"/>
     <w:tmpl w:val="AF942FCE"/>
@@ -9530,25 +10629,25 @@
     <w:abstractNumId w:val="2"/>
   </w:num>
   <w:num w:numId="2" w16cid:durableId="1451626831">
-    <w:abstractNumId w:val="19"/>
+    <w:abstractNumId w:val="20"/>
   </w:num>
   <w:num w:numId="3" w16cid:durableId="643655297">
-    <w:abstractNumId w:val="22"/>
+    <w:abstractNumId w:val="24"/>
   </w:num>
   <w:num w:numId="4" w16cid:durableId="133107881">
-    <w:abstractNumId w:val="18"/>
+    <w:abstractNumId w:val="19"/>
   </w:num>
   <w:num w:numId="5" w16cid:durableId="1557668455">
     <w:abstractNumId w:val="8"/>
   </w:num>
   <w:num w:numId="6" w16cid:durableId="217135880">
-    <w:abstractNumId w:val="15"/>
+    <w:abstractNumId w:val="16"/>
   </w:num>
   <w:num w:numId="7" w16cid:durableId="1100636623">
-    <w:abstractNumId w:val="12"/>
+    <w:abstractNumId w:val="13"/>
   </w:num>
   <w:num w:numId="8" w16cid:durableId="123890220">
-    <w:abstractNumId w:val="17"/>
+    <w:abstractNumId w:val="18"/>
   </w:num>
   <w:num w:numId="9" w16cid:durableId="2097483356">
     <w:abstractNumId w:val="0"/>
@@ -9557,10 +10656,10 @@
     <w:abstractNumId w:val="4"/>
   </w:num>
   <w:num w:numId="11" w16cid:durableId="1907033401">
-    <w:abstractNumId w:val="20"/>
+    <w:abstractNumId w:val="21"/>
   </w:num>
   <w:num w:numId="12" w16cid:durableId="1447308139">
-    <w:abstractNumId w:val="16"/>
+    <w:abstractNumId w:val="17"/>
   </w:num>
   <w:num w:numId="13" w16cid:durableId="2076278597">
     <w:abstractNumId w:val="7"/>
@@ -9578,22 +10677,28 @@
     <w:abstractNumId w:val="6"/>
   </w:num>
   <w:num w:numId="18" w16cid:durableId="835920073">
-    <w:abstractNumId w:val="14"/>
+    <w:abstractNumId w:val="15"/>
   </w:num>
   <w:num w:numId="19" w16cid:durableId="972755553">
     <w:abstractNumId w:val="3"/>
   </w:num>
   <w:num w:numId="20" w16cid:durableId="1966497113">
-    <w:abstractNumId w:val="21"/>
+    <w:abstractNumId w:val="23"/>
   </w:num>
   <w:num w:numId="21" w16cid:durableId="1533301493">
     <w:abstractNumId w:val="1"/>
   </w:num>
   <w:num w:numId="22" w16cid:durableId="1793479330">
-    <w:abstractNumId w:val="13"/>
+    <w:abstractNumId w:val="14"/>
   </w:num>
   <w:num w:numId="23" w16cid:durableId="1436898575">
     <w:abstractNumId w:val="9"/>
+  </w:num>
+  <w:num w:numId="24" w16cid:durableId="1689988472">
+    <w:abstractNumId w:val="12"/>
+  </w:num>
+  <w:num w:numId="25" w16cid:durableId="919027762">
+    <w:abstractNumId w:val="22"/>
   </w:num>
 </w:numbering>
 </file>

</xml_diff>